<commit_message>
template added with post display
</commit_message>
<xml_diff>
--- a/django.docx
+++ b/django.docx
@@ -4,13 +4,8 @@
   <w:body>
     <w:p>
       <w:r>
-        <w:t xml:space="preserve">Pip install </w:t>
-      </w:r>
-      <w:proofErr w:type="spellStart"/>
-      <w:r>
-        <w:t>django</w:t>
-      </w:r>
-      <w:proofErr w:type="spellEnd"/>
+        <w:t>Pip install django</w:t>
+      </w:r>
     </w:p>
     <w:p>
       <w:pPr>
@@ -39,62 +34,38 @@
           <w:sz w:val="26"/>
           <w:szCs w:val="26"/>
         </w:rPr>
-        <w:t xml:space="preserve"> install </w:t>
-      </w:r>
-      <w:proofErr w:type="spellStart"/>
-      <w:r>
+        <w:t xml:space="preserve"> install virtualenv</w:t>
+      </w:r>
+    </w:p>
+    <w:p>
+      <w:pPr>
         <w:rPr>
           <w:rFonts w:ascii="Menlo Regular" w:hAnsi="Menlo Regular" w:cs="Menlo Regular"/>
           <w:color w:val="929292"/>
           <w:sz w:val="26"/>
           <w:szCs w:val="26"/>
         </w:rPr>
+      </w:pPr>
+      <w:proofErr w:type="gramStart"/>
+      <w:r>
+        <w:rPr>
+          <w:rFonts w:ascii="Menlo Regular" w:hAnsi="Menlo Regular" w:cs="Menlo Regular"/>
+          <w:color w:val="2FB41E"/>
+          <w:sz w:val="26"/>
+          <w:szCs w:val="26"/>
+        </w:rPr>
         <w:t>virtualenv</w:t>
       </w:r>
-      <w:proofErr w:type="spellEnd"/>
-    </w:p>
-    <w:p>
-      <w:pPr>
+      <w:proofErr w:type="gramEnd"/>
+      <w:r>
         <w:rPr>
           <w:rFonts w:ascii="Menlo Regular" w:hAnsi="Menlo Regular" w:cs="Menlo Regular"/>
           <w:color w:val="929292"/>
           <w:sz w:val="26"/>
           <w:szCs w:val="26"/>
         </w:rPr>
-      </w:pPr>
-      <w:proofErr w:type="spellStart"/>
-      <w:proofErr w:type="gramStart"/>
-      <w:r>
-        <w:rPr>
-          <w:rFonts w:ascii="Menlo Regular" w:hAnsi="Menlo Regular" w:cs="Menlo Regular"/>
-          <w:color w:val="2FB41E"/>
-          <w:sz w:val="26"/>
-          <w:szCs w:val="26"/>
-        </w:rPr>
-        <w:t>virtualenv</w:t>
-      </w:r>
-      <w:proofErr w:type="spellEnd"/>
-      <w:proofErr w:type="gramEnd"/>
-      <w:r>
-        <w:rPr>
-          <w:rFonts w:ascii="Menlo Regular" w:hAnsi="Menlo Regular" w:cs="Menlo Regular"/>
-          <w:color w:val="929292"/>
-          <w:sz w:val="26"/>
-          <w:szCs w:val="26"/>
-        </w:rPr>
-        <w:t xml:space="preserve"> </w:t>
-      </w:r>
-      <w:proofErr w:type="spellStart"/>
-      <w:r>
-        <w:rPr>
-          <w:rFonts w:ascii="Menlo Regular" w:hAnsi="Menlo Regular" w:cs="Menlo Regular"/>
-          <w:color w:val="929292"/>
-          <w:sz w:val="26"/>
-          <w:szCs w:val="26"/>
-        </w:rPr>
-        <w:t>my_venv</w:t>
-      </w:r>
-      <w:proofErr w:type="spellEnd"/>
+        <w:t xml:space="preserve"> my_venv</w:t>
+      </w:r>
     </w:p>
     <w:p>
       <w:pPr>
@@ -126,7 +97,6 @@
         </w:rPr>
         <w:t xml:space="preserve"> </w:t>
       </w:r>
-      <w:proofErr w:type="spellStart"/>
       <w:r>
         <w:rPr>
           <w:rFonts w:ascii="Menlo Regular" w:hAnsi="Menlo Regular" w:cs="Menlo Regular"/>
@@ -135,18 +105,7 @@
           <w:szCs w:val="26"/>
           <w:u w:val="single"/>
         </w:rPr>
-        <w:t>my_venv</w:t>
-      </w:r>
-      <w:proofErr w:type="spellEnd"/>
-      <w:r>
-        <w:rPr>
-          <w:rFonts w:ascii="Menlo Regular" w:hAnsi="Menlo Regular" w:cs="Menlo Regular"/>
-          <w:color w:val="929292"/>
-          <w:sz w:val="26"/>
-          <w:szCs w:val="26"/>
-          <w:u w:val="single"/>
-        </w:rPr>
-        <w:t>/bin/activate</w:t>
+        <w:t>my_venv/bin/activate</w:t>
       </w:r>
     </w:p>
     <w:p>
@@ -304,19 +263,8 @@
           <w:color w:val="333333"/>
           <w:bdr w:val="none" w:sz="0" w:space="0" w:color="auto" w:frame="1"/>
         </w:rPr>
-        <w:t xml:space="preserve"> manage.py </w:t>
-      </w:r>
-      <w:proofErr w:type="spellStart"/>
-      <w:r>
-        <w:rPr>
-          <w:rStyle w:val="HTMLCode"/>
-          <w:rFonts w:ascii="Consolas" w:hAnsi="Consolas"/>
-          <w:color w:val="333333"/>
-          <w:bdr w:val="none" w:sz="0" w:space="0" w:color="auto" w:frame="1"/>
-        </w:rPr>
-        <w:t>runserver</w:t>
-      </w:r>
-      <w:proofErr w:type="spellEnd"/>
+        <w:t xml:space="preserve"> manage.py runserver</w:t>
+      </w:r>
     </w:p>
     <w:p/>
     <w:p>
@@ -328,7 +276,6 @@
           <w:color w:val="333333"/>
         </w:rPr>
       </w:pPr>
-      <w:proofErr w:type="spellStart"/>
       <w:proofErr w:type="gramStart"/>
       <w:r>
         <w:rPr>
@@ -339,7 +286,6 @@
         </w:rPr>
         <w:t>django</w:t>
       </w:r>
-      <w:proofErr w:type="spellEnd"/>
       <w:proofErr w:type="gramEnd"/>
       <w:r>
         <w:rPr>
@@ -348,47 +294,7 @@
           <w:color w:val="333333"/>
           <w:bdr w:val="none" w:sz="0" w:space="0" w:color="auto" w:frame="1"/>
         </w:rPr>
-        <w:t xml:space="preserve">-admin </w:t>
-      </w:r>
-      <w:proofErr w:type="spellStart"/>
-      <w:r>
-        <w:rPr>
-          <w:rStyle w:val="HTMLCode"/>
-          <w:rFonts w:ascii="Consolas" w:hAnsi="Consolas"/>
-          <w:color w:val="333333"/>
-          <w:bdr w:val="none" w:sz="0" w:space="0" w:color="auto" w:frame="1"/>
-        </w:rPr>
-        <w:t>startproject</w:t>
-      </w:r>
-      <w:proofErr w:type="spellEnd"/>
-      <w:r>
-        <w:rPr>
-          <w:rStyle w:val="HTMLCode"/>
-          <w:rFonts w:ascii="Consolas" w:hAnsi="Consolas"/>
-          <w:color w:val="333333"/>
-          <w:bdr w:val="none" w:sz="0" w:space="0" w:color="auto" w:frame="1"/>
-        </w:rPr>
-        <w:t xml:space="preserve"> </w:t>
-      </w:r>
-      <w:proofErr w:type="spellStart"/>
-      <w:r>
-        <w:rPr>
-          <w:rStyle w:val="HTMLCode"/>
-          <w:rFonts w:ascii="Consolas" w:hAnsi="Consolas"/>
-          <w:color w:val="333333"/>
-          <w:bdr w:val="none" w:sz="0" w:space="0" w:color="auto" w:frame="1"/>
-        </w:rPr>
-        <w:t>mysite</w:t>
-      </w:r>
-      <w:proofErr w:type="spellEnd"/>
-      <w:r>
-        <w:rPr>
-          <w:rStyle w:val="HTMLCode"/>
-          <w:rFonts w:ascii="Consolas" w:hAnsi="Consolas"/>
-          <w:color w:val="333333"/>
-          <w:bdr w:val="none" w:sz="0" w:space="0" w:color="auto" w:frame="1"/>
-        </w:rPr>
-        <w:t xml:space="preserve"> .</w:t>
+        <w:t>-admin startproject mysite .</w:t>
       </w:r>
     </w:p>
     <w:p>
@@ -418,27 +324,7 @@
           <w:color w:val="333333"/>
           <w:bdr w:val="none" w:sz="0" w:space="0" w:color="auto" w:frame="1"/>
         </w:rPr>
-        <w:t xml:space="preserve"> manage.py </w:t>
-      </w:r>
-      <w:proofErr w:type="spellStart"/>
-      <w:r>
-        <w:rPr>
-          <w:rStyle w:val="HTMLCode"/>
-          <w:rFonts w:ascii="Consolas" w:hAnsi="Consolas"/>
-          <w:color w:val="333333"/>
-          <w:bdr w:val="none" w:sz="0" w:space="0" w:color="auto" w:frame="1"/>
-        </w:rPr>
-        <w:t>startapp</w:t>
-      </w:r>
-      <w:proofErr w:type="spellEnd"/>
-      <w:r>
-        <w:rPr>
-          <w:rStyle w:val="HTMLCode"/>
-          <w:rFonts w:ascii="Consolas" w:hAnsi="Consolas"/>
-          <w:color w:val="333333"/>
-          <w:bdr w:val="none" w:sz="0" w:space="0" w:color="auto" w:frame="1"/>
-        </w:rPr>
-        <w:t xml:space="preserve"> blog</w:t>
+        <w:t xml:space="preserve"> manage.py startapp blog</w:t>
       </w:r>
     </w:p>
     <w:p/>
@@ -446,12 +332,10 @@
       <w:r>
         <w:t>#</w:t>
       </w:r>
-      <w:proofErr w:type="spellStart"/>
       <w:proofErr w:type="gramStart"/>
       <w:r>
         <w:t>db</w:t>
       </w:r>
-      <w:proofErr w:type="spellEnd"/>
       <w:proofErr w:type="gramEnd"/>
       <w:r>
         <w:t xml:space="preserve">  model connect </w:t>
@@ -484,9 +368,20 @@
           <w:color w:val="333333"/>
           <w:bdr w:val="none" w:sz="0" w:space="0" w:color="auto" w:frame="1"/>
         </w:rPr>
-        <w:t xml:space="preserve"> manage.py </w:t>
-      </w:r>
-      <w:proofErr w:type="spellStart"/>
+        <w:t xml:space="preserve"> manage.py makemigrations blog</w:t>
+      </w:r>
+    </w:p>
+    <w:p/>
+    <w:p>
+      <w:pPr>
+        <w:pStyle w:val="HTMLPreformatted"/>
+        <w:shd w:val="clear" w:color="auto" w:fill="F7F7F7"/>
+        <w:rPr>
+          <w:rFonts w:ascii="Consolas" w:hAnsi="Consolas"/>
+          <w:color w:val="333333"/>
+        </w:rPr>
+      </w:pPr>
+      <w:proofErr w:type="gramStart"/>
       <w:r>
         <w:rPr>
           <w:rStyle w:val="HTMLCode"/>
@@ -494,9 +389,9 @@
           <w:color w:val="333333"/>
           <w:bdr w:val="none" w:sz="0" w:space="0" w:color="auto" w:frame="1"/>
         </w:rPr>
-        <w:t>makemigrations</w:t>
-      </w:r>
-      <w:proofErr w:type="spellEnd"/>
+        <w:t>python</w:t>
+      </w:r>
+      <w:proofErr w:type="gramEnd"/>
       <w:r>
         <w:rPr>
           <w:rStyle w:val="HTMLCode"/>
@@ -504,13 +399,449 @@
           <w:color w:val="333333"/>
           <w:bdr w:val="none" w:sz="0" w:space="0" w:color="auto" w:frame="1"/>
         </w:rPr>
-        <w:t xml:space="preserve"> blog</w:t>
-      </w:r>
-    </w:p>
-    <w:p>
+        <w:t xml:space="preserve"> manage.py migrate blog</w:t>
+      </w:r>
+    </w:p>
+    <w:p/>
+    <w:p/>
+    <w:p>
+      <w:pPr>
+        <w:rPr>
+          <w:rFonts w:ascii="Menlo Regular" w:hAnsi="Menlo Regular" w:cs="Menlo Regular"/>
+          <w:color w:val="929292"/>
+          <w:sz w:val="26"/>
+          <w:szCs w:val="26"/>
+        </w:rPr>
+      </w:pPr>
+      <w:proofErr w:type="gramStart"/>
+      <w:r>
+        <w:rPr>
+          <w:rFonts w:ascii="Menlo Regular" w:hAnsi="Menlo Regular" w:cs="Menlo Regular"/>
+          <w:color w:val="2FB41E"/>
+          <w:sz w:val="26"/>
+          <w:szCs w:val="26"/>
+        </w:rPr>
+        <w:t>python</w:t>
+      </w:r>
+      <w:proofErr w:type="gramEnd"/>
+      <w:r>
+        <w:rPr>
+          <w:rFonts w:ascii="Menlo Regular" w:hAnsi="Menlo Regular" w:cs="Menlo Regular"/>
+          <w:color w:val="929292"/>
+          <w:sz w:val="26"/>
+          <w:szCs w:val="26"/>
+        </w:rPr>
+        <w:t xml:space="preserve"> </w:t>
+      </w:r>
+      <w:r>
+        <w:rPr>
+          <w:rFonts w:ascii="Menlo Regular" w:hAnsi="Menlo Regular" w:cs="Menlo Regular"/>
+          <w:color w:val="929292"/>
+          <w:sz w:val="26"/>
+          <w:szCs w:val="26"/>
+          <w:u w:val="single"/>
+        </w:rPr>
+        <w:t>manage.py</w:t>
+      </w:r>
+      <w:r>
+        <w:rPr>
+          <w:rFonts w:ascii="Menlo Regular" w:hAnsi="Menlo Regular" w:cs="Menlo Regular"/>
+          <w:color w:val="929292"/>
+          <w:sz w:val="26"/>
+          <w:szCs w:val="26"/>
+        </w:rPr>
+        <w:t xml:space="preserve"> createsuperuser</w:t>
+      </w:r>
+    </w:p>
+    <w:p>
+      <w:pPr>
+        <w:rPr>
+          <w:rFonts w:ascii="Menlo Regular" w:hAnsi="Menlo Regular" w:cs="Menlo Regular"/>
+          <w:color w:val="929292"/>
+          <w:sz w:val="26"/>
+          <w:szCs w:val="26"/>
+        </w:rPr>
+      </w:pPr>
+    </w:p>
+    <w:p>
+      <w:pPr>
+        <w:rPr>
+          <w:rFonts w:ascii="Menlo Regular" w:hAnsi="Menlo Regular" w:cs="Menlo Regular"/>
+          <w:color w:val="929292"/>
+          <w:sz w:val="26"/>
+          <w:szCs w:val="26"/>
+        </w:rPr>
+      </w:pPr>
+    </w:p>
+    <w:p>
+      <w:pPr>
+        <w:pBdr>
+          <w:bottom w:val="single" w:sz="6" w:space="4" w:color="EEEEEE"/>
+        </w:pBdr>
+        <w:spacing w:before="240" w:after="240"/>
+        <w:outlineLvl w:val="1"/>
+        <w:rPr>
+          <w:rFonts w:ascii="Helvetica Neue" w:eastAsia="Times New Roman" w:hAnsi="Helvetica Neue" w:cs="Times New Roman"/>
+          <w:b/>
+          <w:bCs/>
+          <w:color w:val="333333"/>
+          <w:sz w:val="35"/>
+          <w:szCs w:val="35"/>
+        </w:rPr>
+      </w:pPr>
+      <w:r>
+        <w:rPr>
+          <w:rFonts w:ascii="Helvetica Neue" w:eastAsia="Times New Roman" w:hAnsi="Helvetica Neue" w:cs="Times New Roman"/>
+          <w:b/>
+          <w:bCs/>
+          <w:color w:val="333333"/>
+          <w:sz w:val="35"/>
+          <w:szCs w:val="35"/>
+        </w:rPr>
+        <w:t>PythonAnywhere</w:t>
+      </w:r>
+    </w:p>
+    <w:p/>
+    <w:p>
+      <w:pPr>
+        <w:spacing w:after="240" w:line="384" w:lineRule="atLeast"/>
+        <w:rPr>
+          <w:rFonts w:ascii="Helvetica Neue" w:hAnsi="Helvetica Neue" w:cs="Times New Roman"/>
+          <w:color w:val="333333"/>
+        </w:rPr>
+      </w:pPr>
+      <w:r>
+        <w:rPr>
+          <w:rFonts w:ascii="Helvetica Neue" w:hAnsi="Helvetica Neue" w:cs="Times New Roman"/>
+          <w:color w:val="333333"/>
+        </w:rPr>
+        <w:t>When you've signed up for PythonAnywhere, you'll be taken to your dashboard or "Consoles" page. Choose the option to start a "Bash" console -- that's the PythonAnywhere version of a console, just like the one on your PC</w:t>
+      </w:r>
+    </w:p>
+    <w:p>
+      <w:pPr>
+        <w:spacing w:after="240" w:line="384" w:lineRule="atLeast"/>
+        <w:rPr>
+          <w:rFonts w:ascii="Helvetica Neue" w:hAnsi="Helvetica Neue" w:cs="Times New Roman"/>
+          <w:color w:val="777777"/>
+        </w:rPr>
+      </w:pPr>
+    </w:p>
+    <w:p>
+      <w:pPr>
+        <w:spacing w:after="240" w:line="384" w:lineRule="atLeast"/>
+        <w:rPr>
+          <w:rFonts w:ascii="Helvetica Neue" w:hAnsi="Helvetica Neue" w:cs="Times New Roman"/>
+          <w:color w:val="333333"/>
+        </w:rPr>
+      </w:pPr>
+      <w:r>
+        <w:rPr>
+          <w:rFonts w:ascii="Helvetica Neue" w:hAnsi="Helvetica Neue" w:cs="Times New Roman"/>
+          <w:color w:val="333333"/>
+        </w:rPr>
+        <w:t>Let's pull down our code from GitHub onto PythonAnywhere by creating a "clone" of the repo. Type this into the console on PythonAnywhere:</w:t>
+      </w:r>
+    </w:p>
+    <w:p>
+      <w:pPr>
+        <w:shd w:val="clear" w:color="auto" w:fill="F7F7F7"/>
+        <w:tabs>
+          <w:tab w:val="left" w:pos="916"/>
+          <w:tab w:val="left" w:pos="1832"/>
+          <w:tab w:val="left" w:pos="2748"/>
+          <w:tab w:val="left" w:pos="3664"/>
+          <w:tab w:val="left" w:pos="4580"/>
+          <w:tab w:val="left" w:pos="5496"/>
+          <w:tab w:val="left" w:pos="6412"/>
+          <w:tab w:val="left" w:pos="7328"/>
+          <w:tab w:val="left" w:pos="8244"/>
+          <w:tab w:val="left" w:pos="9160"/>
+          <w:tab w:val="left" w:pos="10076"/>
+          <w:tab w:val="left" w:pos="10992"/>
+          <w:tab w:val="left" w:pos="11908"/>
+          <w:tab w:val="left" w:pos="12824"/>
+          <w:tab w:val="left" w:pos="13740"/>
+          <w:tab w:val="left" w:pos="14656"/>
+        </w:tabs>
+        <w:rPr>
+          <w:rFonts w:ascii="Consolas" w:hAnsi="Consolas" w:cs="Courier"/>
+          <w:color w:val="333333"/>
+          <w:sz w:val="20"/>
+          <w:szCs w:val="20"/>
+          <w:bdr w:val="none" w:sz="0" w:space="0" w:color="auto" w:frame="1"/>
+        </w:rPr>
+      </w:pPr>
+      <w:r>
+        <w:rPr>
+          <w:rFonts w:ascii="Consolas" w:hAnsi="Consolas" w:cs="Courier"/>
+          <w:color w:val="333333"/>
+          <w:sz w:val="20"/>
+          <w:szCs w:val="20"/>
+          <w:bdr w:val="none" w:sz="0" w:space="0" w:color="auto" w:frame="1"/>
+        </w:rPr>
+        <w:t xml:space="preserve">$ </w:t>
+      </w:r>
+      <w:proofErr w:type="gramStart"/>
+      <w:r>
+        <w:rPr>
+          <w:rFonts w:ascii="Consolas" w:hAnsi="Consolas" w:cs="Courier"/>
+          <w:color w:val="333333"/>
+          <w:sz w:val="20"/>
+          <w:szCs w:val="20"/>
+          <w:bdr w:val="none" w:sz="0" w:space="0" w:color="auto" w:frame="1"/>
+        </w:rPr>
+        <w:t>git</w:t>
+      </w:r>
+      <w:proofErr w:type="gramEnd"/>
+      <w:r>
+        <w:rPr>
+          <w:rFonts w:ascii="Consolas" w:hAnsi="Consolas" w:cs="Courier"/>
+          <w:color w:val="333333"/>
+          <w:sz w:val="20"/>
+          <w:szCs w:val="20"/>
+          <w:bdr w:val="none" w:sz="0" w:space="0" w:color="auto" w:frame="1"/>
+        </w:rPr>
+        <w:t xml:space="preserve"> clone </w:t>
+      </w:r>
+      <w:hyperlink r:id="rId6" w:history="1">
+        <w:r>
+          <w:rPr>
+            <w:rStyle w:val="Hyperlink"/>
+            <w:rFonts w:ascii="Consolas" w:hAnsi="Consolas" w:cs="Courier"/>
+            <w:sz w:val="20"/>
+            <w:szCs w:val="20"/>
+            <w:bdr w:val="none" w:sz="0" w:space="0" w:color="auto" w:frame="1"/>
+          </w:rPr>
+          <w:t>https://github.com/&lt;your-github-username&gt;/my-first-blog.git</w:t>
+        </w:r>
+      </w:hyperlink>
+    </w:p>
+    <w:p>
+      <w:pPr>
+        <w:shd w:val="clear" w:color="auto" w:fill="F7F7F7"/>
+        <w:tabs>
+          <w:tab w:val="left" w:pos="916"/>
+          <w:tab w:val="left" w:pos="1832"/>
+          <w:tab w:val="left" w:pos="2748"/>
+          <w:tab w:val="left" w:pos="3664"/>
+          <w:tab w:val="left" w:pos="4580"/>
+          <w:tab w:val="left" w:pos="5496"/>
+          <w:tab w:val="left" w:pos="6412"/>
+          <w:tab w:val="left" w:pos="7328"/>
+          <w:tab w:val="left" w:pos="8244"/>
+          <w:tab w:val="left" w:pos="9160"/>
+          <w:tab w:val="left" w:pos="10076"/>
+          <w:tab w:val="left" w:pos="10992"/>
+          <w:tab w:val="left" w:pos="11908"/>
+          <w:tab w:val="left" w:pos="12824"/>
+          <w:tab w:val="left" w:pos="13740"/>
+          <w:tab w:val="left" w:pos="14656"/>
+        </w:tabs>
+        <w:rPr>
+          <w:rFonts w:ascii="Consolas" w:hAnsi="Consolas" w:cs="Courier"/>
+          <w:color w:val="333333"/>
+          <w:sz w:val="20"/>
+          <w:szCs w:val="20"/>
+          <w:bdr w:val="none" w:sz="0" w:space="0" w:color="auto" w:frame="1"/>
+        </w:rPr>
+      </w:pPr>
+    </w:p>
+    <w:p>
+      <w:pPr>
+        <w:shd w:val="clear" w:color="auto" w:fill="F7F7F7"/>
+        <w:tabs>
+          <w:tab w:val="left" w:pos="916"/>
+          <w:tab w:val="left" w:pos="1832"/>
+          <w:tab w:val="left" w:pos="2748"/>
+          <w:tab w:val="left" w:pos="3664"/>
+          <w:tab w:val="left" w:pos="4580"/>
+          <w:tab w:val="left" w:pos="5496"/>
+          <w:tab w:val="left" w:pos="6412"/>
+          <w:tab w:val="left" w:pos="7328"/>
+          <w:tab w:val="left" w:pos="8244"/>
+          <w:tab w:val="left" w:pos="9160"/>
+          <w:tab w:val="left" w:pos="10076"/>
+          <w:tab w:val="left" w:pos="10992"/>
+          <w:tab w:val="left" w:pos="11908"/>
+          <w:tab w:val="left" w:pos="12824"/>
+          <w:tab w:val="left" w:pos="13740"/>
+          <w:tab w:val="left" w:pos="14656"/>
+        </w:tabs>
+        <w:rPr>
+          <w:rFonts w:ascii="Consolas" w:hAnsi="Consolas" w:cs="Courier"/>
+          <w:color w:val="333333"/>
+          <w:sz w:val="20"/>
+          <w:szCs w:val="20"/>
+          <w:bdr w:val="none" w:sz="0" w:space="0" w:color="auto" w:frame="1"/>
+        </w:rPr>
+      </w:pPr>
+    </w:p>
+    <w:p>
+      <w:pPr>
+        <w:shd w:val="clear" w:color="auto" w:fill="F7F7F7"/>
+        <w:tabs>
+          <w:tab w:val="left" w:pos="916"/>
+          <w:tab w:val="left" w:pos="1832"/>
+          <w:tab w:val="left" w:pos="2748"/>
+          <w:tab w:val="left" w:pos="3664"/>
+          <w:tab w:val="left" w:pos="4580"/>
+          <w:tab w:val="left" w:pos="5496"/>
+          <w:tab w:val="left" w:pos="6412"/>
+          <w:tab w:val="left" w:pos="7328"/>
+          <w:tab w:val="left" w:pos="8244"/>
+          <w:tab w:val="left" w:pos="9160"/>
+          <w:tab w:val="left" w:pos="10076"/>
+          <w:tab w:val="left" w:pos="10992"/>
+          <w:tab w:val="left" w:pos="11908"/>
+          <w:tab w:val="left" w:pos="12824"/>
+          <w:tab w:val="left" w:pos="13740"/>
+          <w:tab w:val="left" w:pos="14656"/>
+        </w:tabs>
+        <w:rPr>
+          <w:rFonts w:ascii="Consolas" w:hAnsi="Consolas" w:cs="Courier"/>
+          <w:color w:val="333333"/>
+          <w:sz w:val="20"/>
+          <w:szCs w:val="20"/>
+          <w:bdr w:val="none" w:sz="0" w:space="0" w:color="auto" w:frame="1"/>
+        </w:rPr>
+      </w:pPr>
+    </w:p>
+    <w:p>
+      <w:pPr>
+        <w:pStyle w:val="Heading3"/>
+        <w:spacing w:before="240" w:after="240"/>
+        <w:rPr>
+          <w:rFonts w:ascii="Helvetica Neue" w:eastAsia="Times New Roman" w:hAnsi="Helvetica Neue" w:cs="Times New Roman"/>
+          <w:color w:val="333333"/>
+          <w:sz w:val="30"/>
+          <w:szCs w:val="30"/>
+        </w:rPr>
+      </w:pPr>
+      <w:r>
+        <w:rPr>
+          <w:rFonts w:ascii="Helvetica Neue" w:eastAsia="Times New Roman" w:hAnsi="Helvetica Neue" w:cs="Times New Roman"/>
+          <w:color w:val="333333"/>
+          <w:sz w:val="30"/>
+          <w:szCs w:val="30"/>
+        </w:rPr>
+        <w:lastRenderedPageBreak/>
+        <w:t>Creating a virtualenv on PythonAnywhere</w:t>
+      </w:r>
+    </w:p>
+    <w:p>
+      <w:pPr>
+        <w:pStyle w:val="NormalWeb"/>
+        <w:spacing w:before="0" w:beforeAutospacing="0" w:after="240" w:afterAutospacing="0" w:line="384" w:lineRule="atLeast"/>
+        <w:rPr>
+          <w:rFonts w:ascii="Helvetica Neue" w:hAnsi="Helvetica Neue"/>
+          <w:color w:val="333333"/>
+          <w:sz w:val="24"/>
+          <w:szCs w:val="24"/>
+        </w:rPr>
+      </w:pPr>
+      <w:r>
+        <w:rPr>
+          <w:rFonts w:ascii="Helvetica Neue" w:hAnsi="Helvetica Neue"/>
+          <w:color w:val="333333"/>
+          <w:sz w:val="24"/>
+          <w:szCs w:val="24"/>
+        </w:rPr>
+        <w:t>Just like you did on your own computer, you can create a virtualenv on PythonAnywhere. In the Bash console, type:</w:t>
+      </w:r>
+    </w:p>
+    <w:p>
+      <w:pPr>
+        <w:pStyle w:val="HTMLPreformatted"/>
+        <w:shd w:val="clear" w:color="auto" w:fill="F7F7F7"/>
+        <w:rPr>
+          <w:rFonts w:ascii="Consolas" w:hAnsi="Consolas"/>
+          <w:color w:val="333333"/>
+        </w:rPr>
+      </w:pPr>
+      <w:r>
+        <w:rPr>
+          <w:rStyle w:val="HTMLCode"/>
+          <w:rFonts w:ascii="Consolas" w:hAnsi="Consolas"/>
+          <w:color w:val="333333"/>
+          <w:bdr w:val="none" w:sz="0" w:space="0" w:color="auto" w:frame="1"/>
+        </w:rPr>
+        <w:t>20:20 ~ $ cd my-first-</w:t>
+      </w:r>
+      <w:proofErr w:type="gramStart"/>
+      <w:r>
+        <w:rPr>
+          <w:rStyle w:val="HTMLCode"/>
+          <w:rFonts w:ascii="Consolas" w:hAnsi="Consolas"/>
+          <w:color w:val="333333"/>
+          <w:bdr w:val="none" w:sz="0" w:space="0" w:color="auto" w:frame="1"/>
+        </w:rPr>
+        <w:t>blog  20:20</w:t>
+      </w:r>
+      <w:proofErr w:type="gramEnd"/>
+      <w:r>
+        <w:rPr>
+          <w:rStyle w:val="HTMLCode"/>
+          <w:rFonts w:ascii="Consolas" w:hAnsi="Consolas"/>
+          <w:color w:val="333333"/>
+          <w:bdr w:val="none" w:sz="0" w:space="0" w:color="auto" w:frame="1"/>
+        </w:rPr>
+        <w:t xml:space="preserve"> ~ $ virtualenv --python=python3.4 myvenv Running virtualenv with interpreter /usr/bin/python3.4 [...] Installing setuptools, pip...done.  20:20 ~ $ source myvenv/bin/activate  (</w:t>
+      </w:r>
+      <w:proofErr w:type="gramStart"/>
+      <w:r>
+        <w:rPr>
+          <w:rStyle w:val="HTMLCode"/>
+          <w:rFonts w:ascii="Consolas" w:hAnsi="Consolas"/>
+          <w:color w:val="333333"/>
+          <w:bdr w:val="none" w:sz="0" w:space="0" w:color="auto" w:frame="1"/>
+        </w:rPr>
+        <w:t>mvenv)20:20</w:t>
+      </w:r>
+      <w:proofErr w:type="gramEnd"/>
+      <w:r>
+        <w:rPr>
+          <w:rStyle w:val="HTMLCode"/>
+          <w:rFonts w:ascii="Consolas" w:hAnsi="Consolas"/>
+          <w:color w:val="333333"/>
+          <w:bdr w:val="none" w:sz="0" w:space="0" w:color="auto" w:frame="1"/>
+        </w:rPr>
+        <w:t xml:space="preserve"> ~ $  pip install django whitenoise Collecting django [...] Successfully installed django-1.8 whitenoise-1.0.6</w:t>
+      </w:r>
+    </w:p>
+    <w:p>
+      <w:pPr>
+        <w:shd w:val="clear" w:color="auto" w:fill="F7F7F7"/>
+        <w:tabs>
+          <w:tab w:val="left" w:pos="916"/>
+          <w:tab w:val="left" w:pos="1832"/>
+          <w:tab w:val="left" w:pos="2748"/>
+          <w:tab w:val="left" w:pos="3664"/>
+          <w:tab w:val="left" w:pos="4580"/>
+          <w:tab w:val="left" w:pos="5496"/>
+          <w:tab w:val="left" w:pos="6412"/>
+          <w:tab w:val="left" w:pos="7328"/>
+          <w:tab w:val="left" w:pos="8244"/>
+          <w:tab w:val="left" w:pos="9160"/>
+          <w:tab w:val="left" w:pos="10076"/>
+          <w:tab w:val="left" w:pos="10992"/>
+          <w:tab w:val="left" w:pos="11908"/>
+          <w:tab w:val="left" w:pos="12824"/>
+          <w:tab w:val="left" w:pos="13740"/>
+          <w:tab w:val="left" w:pos="14656"/>
+        </w:tabs>
+        <w:rPr>
+          <w:rFonts w:ascii="Consolas" w:hAnsi="Consolas" w:cs="Courier"/>
+          <w:color w:val="333333"/>
+          <w:sz w:val="20"/>
+          <w:szCs w:val="20"/>
+        </w:rPr>
+      </w:pPr>
       <w:bookmarkStart w:id="0" w:name="_GoBack"/>
       <w:bookmarkEnd w:id="0"/>
     </w:p>
+    <w:p/>
+    <w:p/>
     <w:sectPr>
       <w:pgSz w:w="12240" w:h="15840"/>
       <w:pgMar w:top="1440" w:right="1800" w:bottom="1440" w:left="1800" w:header="720" w:footer="720" w:gutter="0"/>
@@ -798,6 +1129,48 @@
     <w:name w:val="Normal"/>
     <w:qFormat/>
   </w:style>
+  <w:style w:type="paragraph" w:styleId="Heading2">
+    <w:name w:val="heading 2"/>
+    <w:basedOn w:val="Normal"/>
+    <w:link w:val="Heading2Char"/>
+    <w:uiPriority w:val="9"/>
+    <w:qFormat/>
+    <w:rsid w:val="009503D5"/>
+    <w:pPr>
+      <w:spacing w:before="100" w:beforeAutospacing="1" w:after="100" w:afterAutospacing="1"/>
+      <w:outlineLvl w:val="1"/>
+    </w:pPr>
+    <w:rPr>
+      <w:rFonts w:ascii="Times" w:hAnsi="Times"/>
+      <w:b/>
+      <w:bCs/>
+      <w:sz w:val="36"/>
+      <w:szCs w:val="36"/>
+    </w:rPr>
+  </w:style>
+  <w:style w:type="paragraph" w:styleId="Heading3">
+    <w:name w:val="heading 3"/>
+    <w:basedOn w:val="Normal"/>
+    <w:next w:val="Normal"/>
+    <w:link w:val="Heading3Char"/>
+    <w:uiPriority w:val="9"/>
+    <w:semiHidden/>
+    <w:unhideWhenUsed/>
+    <w:qFormat/>
+    <w:rsid w:val="00F30CC6"/>
+    <w:pPr>
+      <w:keepNext/>
+      <w:keepLines/>
+      <w:spacing w:before="200"/>
+      <w:outlineLvl w:val="2"/>
+    </w:pPr>
+    <w:rPr>
+      <w:rFonts w:asciiTheme="majorHAnsi" w:eastAsiaTheme="majorEastAsia" w:hAnsiTheme="majorHAnsi" w:cstheme="majorBidi"/>
+      <w:b/>
+      <w:bCs/>
+      <w:color w:val="4F81BD" w:themeColor="accent1"/>
+    </w:rPr>
+  </w:style>
   <w:style w:type="character" w:default="1" w:styleId="DefaultParagraphFont">
     <w:name w:val="Default Paragraph Font"/>
     <w:uiPriority w:val="1"/>
@@ -888,6 +1261,61 @@
       <w:rFonts w:ascii="Courier" w:eastAsiaTheme="minorEastAsia" w:hAnsi="Courier" w:cs="Courier"/>
       <w:sz w:val="20"/>
       <w:szCs w:val="20"/>
+    </w:rPr>
+  </w:style>
+  <w:style w:type="character" w:customStyle="1" w:styleId="Heading2Char">
+    <w:name w:val="Heading 2 Char"/>
+    <w:basedOn w:val="DefaultParagraphFont"/>
+    <w:link w:val="Heading2"/>
+    <w:uiPriority w:val="9"/>
+    <w:rsid w:val="009503D5"/>
+    <w:rPr>
+      <w:rFonts w:ascii="Times" w:hAnsi="Times"/>
+      <w:b/>
+      <w:bCs/>
+      <w:sz w:val="36"/>
+      <w:szCs w:val="36"/>
+    </w:rPr>
+  </w:style>
+  <w:style w:type="paragraph" w:styleId="NormalWeb">
+    <w:name w:val="Normal (Web)"/>
+    <w:basedOn w:val="Normal"/>
+    <w:uiPriority w:val="99"/>
+    <w:semiHidden/>
+    <w:unhideWhenUsed/>
+    <w:rsid w:val="009503D5"/>
+    <w:pPr>
+      <w:spacing w:before="100" w:beforeAutospacing="1" w:after="100" w:afterAutospacing="1"/>
+    </w:pPr>
+    <w:rPr>
+      <w:rFonts w:ascii="Times" w:hAnsi="Times" w:cs="Times New Roman"/>
+      <w:sz w:val="20"/>
+      <w:szCs w:val="20"/>
+    </w:rPr>
+  </w:style>
+  <w:style w:type="character" w:styleId="Hyperlink">
+    <w:name w:val="Hyperlink"/>
+    <w:basedOn w:val="DefaultParagraphFont"/>
+    <w:uiPriority w:val="99"/>
+    <w:unhideWhenUsed/>
+    <w:rsid w:val="00F30CC6"/>
+    <w:rPr>
+      <w:color w:val="0000FF" w:themeColor="hyperlink"/>
+      <w:u w:val="single"/>
+    </w:rPr>
+  </w:style>
+  <w:style w:type="character" w:customStyle="1" w:styleId="Heading3Char">
+    <w:name w:val="Heading 3 Char"/>
+    <w:basedOn w:val="DefaultParagraphFont"/>
+    <w:link w:val="Heading3"/>
+    <w:uiPriority w:val="9"/>
+    <w:semiHidden/>
+    <w:rsid w:val="00F30CC6"/>
+    <w:rPr>
+      <w:rFonts w:asciiTheme="majorHAnsi" w:eastAsiaTheme="majorEastAsia" w:hAnsiTheme="majorHAnsi" w:cstheme="majorBidi"/>
+      <w:b/>
+      <w:bCs/>
+      <w:color w:val="4F81BD" w:themeColor="accent1"/>
     </w:rPr>
   </w:style>
 </w:styles>
@@ -1049,6 +1477,48 @@
     <w:name w:val="Normal"/>
     <w:qFormat/>
   </w:style>
+  <w:style w:type="paragraph" w:styleId="Heading2">
+    <w:name w:val="heading 2"/>
+    <w:basedOn w:val="Normal"/>
+    <w:link w:val="Heading2Char"/>
+    <w:uiPriority w:val="9"/>
+    <w:qFormat/>
+    <w:rsid w:val="009503D5"/>
+    <w:pPr>
+      <w:spacing w:before="100" w:beforeAutospacing="1" w:after="100" w:afterAutospacing="1"/>
+      <w:outlineLvl w:val="1"/>
+    </w:pPr>
+    <w:rPr>
+      <w:rFonts w:ascii="Times" w:hAnsi="Times"/>
+      <w:b/>
+      <w:bCs/>
+      <w:sz w:val="36"/>
+      <w:szCs w:val="36"/>
+    </w:rPr>
+  </w:style>
+  <w:style w:type="paragraph" w:styleId="Heading3">
+    <w:name w:val="heading 3"/>
+    <w:basedOn w:val="Normal"/>
+    <w:next w:val="Normal"/>
+    <w:link w:val="Heading3Char"/>
+    <w:uiPriority w:val="9"/>
+    <w:semiHidden/>
+    <w:unhideWhenUsed/>
+    <w:qFormat/>
+    <w:rsid w:val="00F30CC6"/>
+    <w:pPr>
+      <w:keepNext/>
+      <w:keepLines/>
+      <w:spacing w:before="200"/>
+      <w:outlineLvl w:val="2"/>
+    </w:pPr>
+    <w:rPr>
+      <w:rFonts w:asciiTheme="majorHAnsi" w:eastAsiaTheme="majorEastAsia" w:hAnsiTheme="majorHAnsi" w:cstheme="majorBidi"/>
+      <w:b/>
+      <w:bCs/>
+      <w:color w:val="4F81BD" w:themeColor="accent1"/>
+    </w:rPr>
+  </w:style>
   <w:style w:type="character" w:default="1" w:styleId="DefaultParagraphFont">
     <w:name w:val="Default Paragraph Font"/>
     <w:uiPriority w:val="1"/>
@@ -1139,6 +1609,61 @@
       <w:rFonts w:ascii="Courier" w:eastAsiaTheme="minorEastAsia" w:hAnsi="Courier" w:cs="Courier"/>
       <w:sz w:val="20"/>
       <w:szCs w:val="20"/>
+    </w:rPr>
+  </w:style>
+  <w:style w:type="character" w:customStyle="1" w:styleId="Heading2Char">
+    <w:name w:val="Heading 2 Char"/>
+    <w:basedOn w:val="DefaultParagraphFont"/>
+    <w:link w:val="Heading2"/>
+    <w:uiPriority w:val="9"/>
+    <w:rsid w:val="009503D5"/>
+    <w:rPr>
+      <w:rFonts w:ascii="Times" w:hAnsi="Times"/>
+      <w:b/>
+      <w:bCs/>
+      <w:sz w:val="36"/>
+      <w:szCs w:val="36"/>
+    </w:rPr>
+  </w:style>
+  <w:style w:type="paragraph" w:styleId="NormalWeb">
+    <w:name w:val="Normal (Web)"/>
+    <w:basedOn w:val="Normal"/>
+    <w:uiPriority w:val="99"/>
+    <w:semiHidden/>
+    <w:unhideWhenUsed/>
+    <w:rsid w:val="009503D5"/>
+    <w:pPr>
+      <w:spacing w:before="100" w:beforeAutospacing="1" w:after="100" w:afterAutospacing="1"/>
+    </w:pPr>
+    <w:rPr>
+      <w:rFonts w:ascii="Times" w:hAnsi="Times" w:cs="Times New Roman"/>
+      <w:sz w:val="20"/>
+      <w:szCs w:val="20"/>
+    </w:rPr>
+  </w:style>
+  <w:style w:type="character" w:styleId="Hyperlink">
+    <w:name w:val="Hyperlink"/>
+    <w:basedOn w:val="DefaultParagraphFont"/>
+    <w:uiPriority w:val="99"/>
+    <w:unhideWhenUsed/>
+    <w:rsid w:val="00F30CC6"/>
+    <w:rPr>
+      <w:color w:val="0000FF" w:themeColor="hyperlink"/>
+      <w:u w:val="single"/>
+    </w:rPr>
+  </w:style>
+  <w:style w:type="character" w:customStyle="1" w:styleId="Heading3Char">
+    <w:name w:val="Heading 3 Char"/>
+    <w:basedOn w:val="DefaultParagraphFont"/>
+    <w:link w:val="Heading3"/>
+    <w:uiPriority w:val="9"/>
+    <w:semiHidden/>
+    <w:rsid w:val="00F30CC6"/>
+    <w:rPr>
+      <w:rFonts w:asciiTheme="majorHAnsi" w:eastAsiaTheme="majorEastAsia" w:hAnsiTheme="majorHAnsi" w:cstheme="majorBidi"/>
+      <w:b/>
+      <w:bCs/>
+      <w:color w:val="4F81BD" w:themeColor="accent1"/>
     </w:rPr>
   </w:style>
 </w:styles>

</xml_diff>